<commit_message>
updated docs on changing solution name
</commit_message>
<xml_diff>
--- a/changename.docx
+++ b/changename.docx
@@ -95,7 +95,10 @@
         <w:t>.</w:t>
       </w:r>
     </w:p>
-    <w:p/>
+    <w:p>
+      <w:bookmarkStart w:id="0" w:name="_GoBack"/>
+      <w:bookmarkEnd w:id="0"/>
+    </w:p>
     <w:p>
       <w:r>
         <w:t xml:space="preserve">We are going </w:t>
@@ -1053,13 +1056,7 @@
     </w:p>
     <w:p>
       <w:r>
-        <w:t>In the terminal window, run the following command</w:t>
-      </w:r>
-      <w:r>
-        <w:t>, that will find and run all tests</w:t>
-      </w:r>
-      <w:r>
-        <w:t>:</w:t>
+        <w:t>In the terminal window, run the following command, that will find and run all tests:</w:t>
       </w:r>
     </w:p>
     <w:p>
@@ -3441,8 +3438,6 @@
       <w:r>
         <w:t>You are all set now – coding can commence!</w:t>
       </w:r>
-      <w:bookmarkStart w:id="0" w:name="_GoBack"/>
-      <w:bookmarkEnd w:id="0"/>
     </w:p>
     <w:sectPr>
       <w:pgSz w:w="12240" w:h="15840"/>

</xml_diff>